<commit_message>
dodata 5. faza izmenjeni malo ssu dokumenti
</commit_message>
<xml_diff>
--- a/Faza 1/Projektni_zad.docx
+++ b/Faza 1/Projektni_zad.docx
@@ -699,6 +699,9 @@
             <w:pPr>
               <w:jc w:val="center"/>
             </w:pPr>
+            <w:r>
+              <w:t>19.5.2020</w:t>
+            </w:r>
           </w:p>
         </w:tc>
         <w:tc>
@@ -709,6 +712,9 @@
             <w:pPr>
               <w:jc w:val="center"/>
             </w:pPr>
+            <w:r>
+              <w:t>1.3</w:t>
+            </w:r>
           </w:p>
         </w:tc>
         <w:tc>
@@ -719,6 +725,9 @@
             <w:pPr>
               <w:jc w:val="center"/>
             </w:pPr>
+            <w:r>
+              <w:t>Manje izmene funkcionalnosti</w:t>
+            </w:r>
           </w:p>
         </w:tc>
         <w:tc>
@@ -729,6 +738,11 @@
             <w:pPr>
               <w:jc w:val="center"/>
             </w:pPr>
+            <w:r>
+              <w:t>Petar Kolić</w:t>
+            </w:r>
+            <w:bookmarkStart w:id="0" w:name="_GoBack"/>
+            <w:bookmarkEnd w:id="0"/>
           </w:p>
         </w:tc>
       </w:tr>
@@ -818,8 +832,6 @@
             </w:rPr>
             <w:t>Sadržaj</w:t>
           </w:r>
-          <w:bookmarkStart w:id="0" w:name="_GoBack"/>
-          <w:bookmarkEnd w:id="0"/>
         </w:p>
         <w:p>
           <w:pPr>
@@ -3855,7 +3867,31 @@
           <w:sz w:val="24"/>
           <w:szCs w:val="24"/>
         </w:rPr>
-        <w:t>onalnosti gosta sa dodatim funkcionalnostima kupovine sadržaja.</w:t>
+        <w:t>onalnosti gosta</w:t>
+      </w:r>
+      <w:r>
+        <w:rPr>
+          <w:rFonts w:ascii="Times New Roman" w:eastAsia="Calibri" w:hAnsi="Times New Roman" w:cs="Times New Roman"/>
+          <w:sz w:val="24"/>
+          <w:szCs w:val="24"/>
+        </w:rPr>
+        <w:t>(isključujući registraciju)</w:t>
+      </w:r>
+      <w:r>
+        <w:rPr>
+          <w:rFonts w:ascii="Times New Roman" w:eastAsia="Calibri" w:hAnsi="Times New Roman" w:cs="Times New Roman"/>
+          <w:sz w:val="24"/>
+          <w:szCs w:val="24"/>
+        </w:rPr>
+        <w:t xml:space="preserve"> sa dodatim funkcionalnostima kupovine sadržaja</w:t>
+      </w:r>
+      <w:r>
+        <w:rPr>
+          <w:rFonts w:ascii="Times New Roman" w:eastAsia="Calibri" w:hAnsi="Times New Roman" w:cs="Times New Roman"/>
+          <w:sz w:val="24"/>
+          <w:szCs w:val="24"/>
+        </w:rPr>
+        <w:t>, pregled istorije kupovine kao i pregled korpe.</w:t>
       </w:r>
     </w:p>
     <w:p>
@@ -4664,7 +4700,55 @@
           <w:sz w:val="24"/>
           <w:szCs w:val="24"/>
         </w:rPr>
-        <w:t>Ukoliko korisnik nema svoj nalog, može ga kreirati unošenjem ličnih podataka. Ti podaci de biti upisani u bazu podataka na osnovu čega de kasnije modi da pristupa sistemu.</w:t>
+        <w:t xml:space="preserve">Ukoliko korisnik nema svoj nalog, može ga kreirati unošenjem ličnih podataka. Ti podaci </w:t>
+      </w:r>
+      <w:r>
+        <w:rPr>
+          <w:rFonts w:ascii="Times New Roman" w:eastAsia="Calibri" w:hAnsi="Times New Roman" w:cs="Times New Roman"/>
+          <w:sz w:val="24"/>
+          <w:szCs w:val="24"/>
+        </w:rPr>
+        <w:t>ć</w:t>
+      </w:r>
+      <w:r>
+        <w:rPr>
+          <w:rFonts w:ascii="Times New Roman" w:eastAsia="Calibri" w:hAnsi="Times New Roman" w:cs="Times New Roman"/>
+          <w:sz w:val="24"/>
+          <w:szCs w:val="24"/>
+        </w:rPr>
+        <w:t xml:space="preserve">e biti upisani u bazu podataka na osnovu čega </w:t>
+      </w:r>
+      <w:r>
+        <w:rPr>
+          <w:rFonts w:ascii="Times New Roman" w:eastAsia="Calibri" w:hAnsi="Times New Roman" w:cs="Times New Roman"/>
+          <w:sz w:val="24"/>
+          <w:szCs w:val="24"/>
+        </w:rPr>
+        <w:t>ć</w:t>
+      </w:r>
+      <w:r>
+        <w:rPr>
+          <w:rFonts w:ascii="Times New Roman" w:eastAsia="Calibri" w:hAnsi="Times New Roman" w:cs="Times New Roman"/>
+          <w:sz w:val="24"/>
+          <w:szCs w:val="24"/>
+        </w:rPr>
+        <w:t>e kasnije mo</w:t>
+      </w:r>
+      <w:r>
+        <w:rPr>
+          <w:rFonts w:ascii="Times New Roman" w:eastAsia="Calibri" w:hAnsi="Times New Roman" w:cs="Times New Roman"/>
+          <w:sz w:val="24"/>
+          <w:szCs w:val="24"/>
+        </w:rPr>
+        <w:t>ć</w:t>
+      </w:r>
+      <w:r>
+        <w:rPr>
+          <w:rFonts w:ascii="Times New Roman" w:eastAsia="Calibri" w:hAnsi="Times New Roman" w:cs="Times New Roman"/>
+          <w:sz w:val="24"/>
+          <w:szCs w:val="24"/>
+        </w:rPr>
+        <w:t>i da pristupa sistemu.</w:t>
       </w:r>
     </w:p>
     <w:p>
@@ -7457,7 +7541,7 @@
 </file>
 
 <file path=customXml/itemProps1.xml><?xml version="1.0" encoding="utf-8"?>
-<ds:datastoreItem xmlns:ds="http://schemas.openxmlformats.org/officeDocument/2006/customXml" ds:itemID="{C0C922A9-5963-43CE-83CA-AEC23C32B0EC}">
+<ds:datastoreItem xmlns:ds="http://schemas.openxmlformats.org/officeDocument/2006/customXml" ds:itemID="{78D869B4-6583-4AD0-86E5-4D3A44026285}">
   <ds:schemaRefs>
     <ds:schemaRef ds:uri="http://schemas.openxmlformats.org/officeDocument/2006/bibliography"/>
   </ds:schemaRefs>

</xml_diff>

<commit_message>
Prilagodjavanje projektnog zadatka finalno
izmene dodavajna funkcionalnosti i manje izmene
</commit_message>
<xml_diff>
--- a/Faza 1/Projektni_zad.docx
+++ b/Faza 1/Projektni_zad.docx
@@ -250,7 +250,7 @@
     <w:tbl>
       <w:tblPr>
         <w:tblStyle w:val="TableGrid"/>
-        <w:tblW w:w="0" w:type="auto"/>
+        <w:tblW w:w="9131" w:type="dxa"/>
         <w:jc w:val="center"/>
         <w:tblLayout w:type="fixed"/>
         <w:tblLook w:val="06A0" w:firstRow="1" w:lastRow="0" w:firstColumn="1" w:lastColumn="0" w:noHBand="1" w:noVBand="1"/>
@@ -741,8 +741,6 @@
             <w:r>
               <w:t>Petar Kolić</w:t>
             </w:r>
-            <w:bookmarkStart w:id="0" w:name="_GoBack"/>
-            <w:bookmarkEnd w:id="0"/>
           </w:p>
         </w:tc>
       </w:tr>
@@ -758,6 +756,19 @@
             <w:pPr>
               <w:jc w:val="center"/>
             </w:pPr>
+            <w:r>
+              <w:lastRenderedPageBreak/>
+              <w:t>6</w:t>
+            </w:r>
+            <w:r>
+              <w:t>.</w:t>
+            </w:r>
+            <w:r>
+              <w:t>6</w:t>
+            </w:r>
+            <w:r>
+              <w:t>.2020</w:t>
+            </w:r>
           </w:p>
         </w:tc>
         <w:tc>
@@ -768,6 +779,12 @@
             <w:pPr>
               <w:jc w:val="center"/>
             </w:pPr>
+            <w:r>
+              <w:t>1.</w:t>
+            </w:r>
+            <w:r>
+              <w:t>4</w:t>
+            </w:r>
           </w:p>
         </w:tc>
         <w:tc>
@@ -775,9 +792,9 @@
             <w:tcW w:w="2256" w:type="dxa"/>
           </w:tcPr>
           <w:p>
-            <w:pPr>
-              <w:jc w:val="center"/>
-            </w:pPr>
+            <w:r>
+              <w:t xml:space="preserve"> Finalne izmene</w:t>
+            </w:r>
           </w:p>
         </w:tc>
         <w:tc>
@@ -788,6 +805,9 @@
             <w:pPr>
               <w:jc w:val="center"/>
             </w:pPr>
+            <w:r>
+              <w:t>Petar Kolić</w:t>
+            </w:r>
           </w:p>
         </w:tc>
       </w:tr>
@@ -3253,7 +3273,7 @@
           <w:szCs w:val="36"/>
         </w:rPr>
       </w:pPr>
-      <w:bookmarkStart w:id="1" w:name="_Toc36519762"/>
+      <w:bookmarkStart w:id="0" w:name="_Toc36519762"/>
       <w:r>
         <w:rPr>
           <w:rFonts w:ascii="Times New Roman" w:hAnsi="Times New Roman" w:cs="Times New Roman"/>
@@ -3262,7 +3282,7 @@
         </w:rPr>
         <w:t>Uvod</w:t>
       </w:r>
-      <w:bookmarkEnd w:id="1"/>
+      <w:bookmarkEnd w:id="0"/>
     </w:p>
     <w:p>
       <w:pPr>
@@ -3284,7 +3304,7 @@
           <w:szCs w:val="32"/>
         </w:rPr>
       </w:pPr>
-      <w:bookmarkStart w:id="2" w:name="_Toc36519763"/>
+      <w:bookmarkStart w:id="1" w:name="_Toc36519763"/>
       <w:r>
         <w:rPr>
           <w:rFonts w:ascii="Times New Roman" w:hAnsi="Times New Roman" w:cs="Times New Roman"/>
@@ -3293,7 +3313,7 @@
         </w:rPr>
         <w:t>Rezime</w:t>
       </w:r>
-      <w:bookmarkEnd w:id="2"/>
+      <w:bookmarkEnd w:id="1"/>
     </w:p>
     <w:p/>
     <w:p>
@@ -3399,7 +3419,7 @@
           <w:szCs w:val="32"/>
         </w:rPr>
       </w:pPr>
-      <w:bookmarkStart w:id="3" w:name="_Toc36519764"/>
+      <w:bookmarkStart w:id="2" w:name="_Toc36519764"/>
       <w:r>
         <w:rPr>
           <w:rFonts w:ascii="Times New Roman" w:eastAsia="Calibri" w:hAnsi="Times New Roman" w:cs="Times New Roman"/>
@@ -3408,7 +3428,7 @@
         </w:rPr>
         <w:t>Namena dokumenta i ciljne grupe</w:t>
       </w:r>
-      <w:bookmarkEnd w:id="3"/>
+      <w:bookmarkEnd w:id="2"/>
     </w:p>
     <w:p>
       <w:pPr>
@@ -3459,7 +3479,7 @@
           <w:szCs w:val="36"/>
         </w:rPr>
       </w:pPr>
-      <w:bookmarkStart w:id="4" w:name="_Toc36519765"/>
+      <w:bookmarkStart w:id="3" w:name="_Toc36519765"/>
       <w:r>
         <w:rPr>
           <w:rFonts w:ascii="Times New Roman" w:eastAsia="Calibri" w:hAnsi="Times New Roman" w:cs="Times New Roman"/>
@@ -3468,7 +3488,7 @@
         </w:rPr>
         <w:t>Opis problema</w:t>
       </w:r>
-      <w:bookmarkEnd w:id="4"/>
+      <w:bookmarkEnd w:id="3"/>
     </w:p>
     <w:p>
       <w:pPr>
@@ -3578,7 +3598,7 @@
           <w:szCs w:val="36"/>
         </w:rPr>
       </w:pPr>
-      <w:bookmarkStart w:id="5" w:name="_Toc36519766"/>
+      <w:bookmarkStart w:id="4" w:name="_Toc36519766"/>
       <w:r>
         <w:rPr>
           <w:rFonts w:ascii="Times New Roman" w:eastAsia="Calibri" w:hAnsi="Times New Roman" w:cs="Times New Roman"/>
@@ -3588,7 +3608,7 @@
         <w:lastRenderedPageBreak/>
         <w:t>Kategorija korisnika</w:t>
       </w:r>
-      <w:bookmarkEnd w:id="5"/>
+      <w:bookmarkEnd w:id="4"/>
     </w:p>
     <w:p>
       <w:pPr>
@@ -3709,7 +3729,7 @@
           <w:szCs w:val="32"/>
         </w:rPr>
       </w:pPr>
-      <w:bookmarkStart w:id="6" w:name="_Toc36519767"/>
+      <w:bookmarkStart w:id="5" w:name="_Toc36519767"/>
       <w:r>
         <w:rPr>
           <w:rFonts w:ascii="Times New Roman" w:eastAsia="Calibri" w:hAnsi="Times New Roman" w:cs="Times New Roman"/>
@@ -3718,7 +3738,7 @@
         </w:rPr>
         <w:t>3.1 Gost sajta</w:t>
       </w:r>
-      <w:bookmarkEnd w:id="6"/>
+      <w:bookmarkEnd w:id="5"/>
     </w:p>
     <w:p>
       <w:pPr>
@@ -3767,7 +3787,7 @@
           <w:szCs w:val="32"/>
         </w:rPr>
       </w:pPr>
-      <w:bookmarkStart w:id="7" w:name="_Toc36519768"/>
+      <w:bookmarkStart w:id="6" w:name="_Toc36519768"/>
       <w:r>
         <w:rPr>
           <w:rFonts w:ascii="Times New Roman" w:eastAsia="Calibri" w:hAnsi="Times New Roman" w:cs="Times New Roman"/>
@@ -3784,7 +3804,7 @@
         </w:rPr>
         <w:t>Registrovan korisnik</w:t>
       </w:r>
-      <w:bookmarkEnd w:id="7"/>
+      <w:bookmarkEnd w:id="6"/>
     </w:p>
     <w:p/>
     <w:p>
@@ -3824,7 +3844,7 @@
           <w:szCs w:val="28"/>
         </w:rPr>
       </w:pPr>
-      <w:bookmarkStart w:id="8" w:name="_Toc36519769"/>
+      <w:bookmarkStart w:id="7" w:name="_Toc36519769"/>
       <w:r>
         <w:rPr>
           <w:rFonts w:ascii="Times New Roman" w:eastAsia="Calibri" w:hAnsi="Times New Roman" w:cs="Times New Roman"/>
@@ -3833,7 +3853,7 @@
         </w:rPr>
         <w:t>3.2.1. Kupac</w:t>
       </w:r>
-      <w:bookmarkEnd w:id="8"/>
+      <w:bookmarkEnd w:id="7"/>
     </w:p>
     <w:p/>
     <w:p>
@@ -3913,7 +3933,7 @@
           <w:szCs w:val="28"/>
         </w:rPr>
       </w:pPr>
-      <w:bookmarkStart w:id="9" w:name="_Toc36519770"/>
+      <w:bookmarkStart w:id="8" w:name="_Toc36519770"/>
       <w:r>
         <w:rPr>
           <w:rFonts w:ascii="Times New Roman" w:eastAsia="Calibri" w:hAnsi="Times New Roman" w:cs="Times New Roman"/>
@@ -3922,7 +3942,7 @@
         </w:rPr>
         <w:t>3.2.2 Prodavac</w:t>
       </w:r>
-      <w:bookmarkEnd w:id="9"/>
+      <w:bookmarkEnd w:id="8"/>
     </w:p>
     <w:p>
       <w:pPr>
@@ -3987,7 +4007,7 @@
           <w:szCs w:val="32"/>
         </w:rPr>
       </w:pPr>
-      <w:bookmarkStart w:id="10" w:name="_Toc36519771"/>
+      <w:bookmarkStart w:id="9" w:name="_Toc36519771"/>
       <w:r>
         <w:rPr>
           <w:rFonts w:ascii="Times New Roman" w:eastAsia="Calibri" w:hAnsi="Times New Roman" w:cs="Times New Roman"/>
@@ -3996,7 +4016,7 @@
         </w:rPr>
         <w:t>3.3. Administrator</w:t>
       </w:r>
-      <w:bookmarkEnd w:id="10"/>
+      <w:bookmarkEnd w:id="9"/>
     </w:p>
     <w:p/>
     <w:p>
@@ -4014,23 +4034,15 @@
           <w:sz w:val="24"/>
           <w:szCs w:val="24"/>
         </w:rPr>
-        <w:t xml:space="preserve">Vodi računa o pravima pristupa sajtu otvaranjem novih ili brisanjem starih moderatorskih naloga. Poseduje mogudnost i da neželjene </w:t>
-      </w:r>
-      <w:r>
-        <w:rPr>
-          <w:rFonts w:ascii="Times New Roman" w:eastAsia="Calibri" w:hAnsi="Times New Roman" w:cs="Times New Roman"/>
-          <w:sz w:val="24"/>
-          <w:szCs w:val="24"/>
-        </w:rPr>
-        <w:t>artikle</w:t>
-      </w:r>
-      <w:r>
-        <w:rPr>
-          <w:rFonts w:ascii="Times New Roman" w:eastAsia="Calibri" w:hAnsi="Times New Roman" w:cs="Times New Roman"/>
-          <w:sz w:val="24"/>
-          <w:szCs w:val="24"/>
-        </w:rPr>
-        <w:t xml:space="preserve"> ukloni ili potrebne doda.</w:t>
+        <w:t xml:space="preserve">Vodi računa o pravima pristupa sajtu otvaranjem novih ili brisanjem starih moderatorskih naloga. Poseduje </w:t>
+      </w:r>
+      <w:r>
+        <w:rPr>
+          <w:rFonts w:ascii="Times New Roman" w:eastAsia="Calibri" w:hAnsi="Times New Roman" w:cs="Times New Roman"/>
+          <w:sz w:val="24"/>
+          <w:szCs w:val="24"/>
+        </w:rPr>
+        <w:t>i mogućnosti prodavca.</w:t>
       </w:r>
     </w:p>
     <w:p>
@@ -4064,7 +4076,7 @@
           <w:szCs w:val="36"/>
         </w:rPr>
       </w:pPr>
-      <w:bookmarkStart w:id="11" w:name="_Toc36519772"/>
+      <w:bookmarkStart w:id="10" w:name="_Toc36519772"/>
       <w:r>
         <w:rPr>
           <w:rFonts w:ascii="Times New Roman" w:eastAsia="Calibri" w:hAnsi="Times New Roman" w:cs="Times New Roman"/>
@@ -4074,7 +4086,7 @@
         <w:lastRenderedPageBreak/>
         <w:t>Opis proizvoda</w:t>
       </w:r>
-      <w:bookmarkEnd w:id="11"/>
+      <w:bookmarkEnd w:id="10"/>
     </w:p>
     <w:p>
       <w:pPr>
@@ -4133,7 +4145,7 @@
           <w:szCs w:val="32"/>
         </w:rPr>
       </w:pPr>
-      <w:bookmarkStart w:id="12" w:name="_Toc36519773"/>
+      <w:bookmarkStart w:id="11" w:name="_Toc36519773"/>
       <w:r>
         <w:rPr>
           <w:rFonts w:ascii="Times New Roman" w:eastAsia="Calibri" w:hAnsi="Times New Roman" w:cs="Times New Roman"/>
@@ -4150,7 +4162,7 @@
         </w:rPr>
         <w:t>hitekture sistema</w:t>
       </w:r>
-      <w:bookmarkEnd w:id="12"/>
+      <w:bookmarkEnd w:id="11"/>
     </w:p>
     <w:p>
       <w:pPr>
@@ -4610,7 +4622,7 @@
           <w:szCs w:val="36"/>
         </w:rPr>
       </w:pPr>
-      <w:bookmarkStart w:id="13" w:name="_Toc36519774"/>
+      <w:bookmarkStart w:id="12" w:name="_Toc36519774"/>
       <w:r>
         <w:rPr>
           <w:rFonts w:ascii="Times New Roman" w:eastAsia="Calibri" w:hAnsi="Times New Roman" w:cs="Times New Roman"/>
@@ -4620,7 +4632,7 @@
         <w:lastRenderedPageBreak/>
         <w:t>Funkcionalni zahtevi</w:t>
       </w:r>
-      <w:bookmarkEnd w:id="13"/>
+      <w:bookmarkEnd w:id="12"/>
     </w:p>
     <w:p>
       <w:pPr>
@@ -4673,7 +4685,7 @@
           <w:szCs w:val="32"/>
         </w:rPr>
       </w:pPr>
-      <w:bookmarkStart w:id="14" w:name="_Toc36519775"/>
+      <w:bookmarkStart w:id="13" w:name="_Toc36519775"/>
       <w:r>
         <w:rPr>
           <w:rFonts w:ascii="Times New Roman" w:eastAsia="Calibri" w:hAnsi="Times New Roman" w:cs="Times New Roman"/>
@@ -4682,7 +4694,7 @@
         </w:rPr>
         <w:t>5.1 Registracija korisnika</w:t>
       </w:r>
-      <w:bookmarkEnd w:id="14"/>
+      <w:bookmarkEnd w:id="13"/>
     </w:p>
     <w:p/>
     <w:p>
@@ -4748,7 +4760,15 @@
           <w:sz w:val="24"/>
           <w:szCs w:val="24"/>
         </w:rPr>
-        <w:t>i da pristupa sistemu.</w:t>
+        <w:t>i da pristupa sistemu</w:t>
+      </w:r>
+      <w:r>
+        <w:rPr>
+          <w:rFonts w:ascii="Times New Roman" w:eastAsia="Calibri" w:hAnsi="Times New Roman" w:cs="Times New Roman"/>
+          <w:sz w:val="24"/>
+          <w:szCs w:val="24"/>
+        </w:rPr>
+        <w:t xml:space="preserve"> kao kupac.</w:t>
       </w:r>
     </w:p>
     <w:p>
@@ -4770,7 +4790,7 @@
           <w:szCs w:val="32"/>
         </w:rPr>
       </w:pPr>
-      <w:bookmarkStart w:id="15" w:name="_Toc36519776"/>
+      <w:bookmarkStart w:id="14" w:name="_Toc36519776"/>
       <w:r>
         <w:rPr>
           <w:rFonts w:ascii="Times New Roman" w:eastAsia="Calibri" w:hAnsi="Times New Roman" w:cs="Times New Roman"/>
@@ -4779,7 +4799,7 @@
         </w:rPr>
         <w:t>5.2 Autorizacija registrovanih korisnika</w:t>
       </w:r>
-      <w:bookmarkEnd w:id="15"/>
+      <w:bookmarkEnd w:id="14"/>
     </w:p>
     <w:p/>
     <w:p>
@@ -4797,15 +4817,15 @@
           <w:sz w:val="24"/>
           <w:szCs w:val="24"/>
         </w:rPr>
-        <w:t>Regstrovani korisnici se autorizuju unošenjem imena i lozinke. Ovi podaci moraju da se poklope sa postojedim podacima o korisnicima u bazi podataka. Nakon potvrđene autorizacije ovi korisnici mogu da pristupe daljem pregledanju</w:t>
-      </w:r>
-      <w:r>
-        <w:rPr>
-          <w:rFonts w:ascii="Times New Roman" w:eastAsia="Calibri" w:hAnsi="Times New Roman" w:cs="Times New Roman"/>
-          <w:sz w:val="24"/>
-          <w:szCs w:val="24"/>
-        </w:rPr>
-        <w:t xml:space="preserve"> kataloga po raznim vrstama pretrage po ceni, dimenzijama, tipu.</w:t>
+        <w:t xml:space="preserve">Regstrovani korisnici se autorizuju unošenjem imena i lozinke. Ovi podaci moraju da se poklope sa postojedim podacima o korisnicima u bazi podataka. Nakon potvrđene autorizacije ovi korisnici mogu da pristupe </w:t>
+      </w:r>
+      <w:r>
+        <w:rPr>
+          <w:rFonts w:ascii="Times New Roman" w:eastAsia="Calibri" w:hAnsi="Times New Roman" w:cs="Times New Roman"/>
+          <w:sz w:val="24"/>
+          <w:szCs w:val="24"/>
+        </w:rPr>
+        <w:t>privilegijama koje im njihov nalog daje.</w:t>
       </w:r>
     </w:p>
     <w:p>
@@ -4827,7 +4847,7 @@
           <w:szCs w:val="32"/>
         </w:rPr>
       </w:pPr>
-      <w:bookmarkStart w:id="16" w:name="_Toc36519777"/>
+      <w:bookmarkStart w:id="15" w:name="_Toc36519777"/>
       <w:r>
         <w:rPr>
           <w:rFonts w:ascii="Times New Roman" w:eastAsia="Calibri" w:hAnsi="Times New Roman" w:cs="Times New Roman"/>
@@ -4868,7 +4888,7 @@
         </w:rPr>
         <w:t>osta</w:t>
       </w:r>
-      <w:bookmarkEnd w:id="16"/>
+      <w:bookmarkEnd w:id="15"/>
       <w:r>
         <w:rPr>
           <w:rFonts w:ascii="Times New Roman" w:eastAsia="Calibri" w:hAnsi="Times New Roman" w:cs="Times New Roman"/>
@@ -4949,7 +4969,7 @@
           <w:szCs w:val="32"/>
         </w:rPr>
       </w:pPr>
-      <w:bookmarkStart w:id="17" w:name="_Toc36519778"/>
+      <w:bookmarkStart w:id="16" w:name="_Toc36519778"/>
       <w:r>
         <w:rPr>
           <w:rFonts w:ascii="Times New Roman" w:eastAsia="Calibri" w:hAnsi="Times New Roman" w:cs="Times New Roman"/>
@@ -4972,96 +4992,104 @@
           <w:sz w:val="32"/>
           <w:szCs w:val="32"/>
         </w:rPr>
-        <w:t xml:space="preserve"> Administriranje sistema</w:t>
-      </w:r>
-      <w:bookmarkEnd w:id="17"/>
-    </w:p>
-    <w:p/>
-    <w:p>
-      <w:pPr>
-        <w:jc w:val="both"/>
-        <w:rPr>
-          <w:rFonts w:ascii="Times New Roman" w:eastAsia="Calibri" w:hAnsi="Times New Roman" w:cs="Times New Roman"/>
-          <w:sz w:val="24"/>
-          <w:szCs w:val="24"/>
-        </w:rPr>
-      </w:pPr>
-      <w:r>
-        <w:rPr>
-          <w:rFonts w:ascii="Times New Roman" w:eastAsia="Calibri" w:hAnsi="Times New Roman" w:cs="Times New Roman"/>
-          <w:sz w:val="24"/>
-          <w:szCs w:val="24"/>
-        </w:rPr>
-        <w:t>Admin jedini poseduje lozinku za pristup interfejsu koji omogućava dodavanje novih i brisanje starih naloga moderatora i korisnika. Tako</w:t>
-      </w:r>
-      <w:r>
-        <w:rPr>
-          <w:rFonts w:ascii="Times New Roman" w:eastAsia="Calibri" w:hAnsi="Times New Roman" w:cs="Times New Roman"/>
-          <w:sz w:val="24"/>
-          <w:szCs w:val="24"/>
-        </w:rPr>
-        <w:t>đ</w:t>
-      </w:r>
-      <w:r>
-        <w:rPr>
-          <w:rFonts w:ascii="Times New Roman" w:eastAsia="Calibri" w:hAnsi="Times New Roman" w:cs="Times New Roman"/>
-          <w:sz w:val="24"/>
-          <w:szCs w:val="24"/>
-        </w:rPr>
-        <w:t>e je u mogućnost da održava sajt brišu</w:t>
-      </w:r>
-      <w:r>
-        <w:rPr>
-          <w:rFonts w:ascii="Times New Roman" w:eastAsia="Calibri" w:hAnsi="Times New Roman" w:cs="Times New Roman"/>
-          <w:sz w:val="24"/>
-          <w:szCs w:val="24"/>
-        </w:rPr>
-        <w:t>ći i dodajući</w:t>
-      </w:r>
-      <w:r>
-        <w:rPr>
-          <w:rFonts w:ascii="Times New Roman" w:eastAsia="Calibri" w:hAnsi="Times New Roman" w:cs="Times New Roman"/>
-          <w:sz w:val="24"/>
-          <w:szCs w:val="24"/>
-        </w:rPr>
-        <w:t xml:space="preserve"> artikle preslikavajući realno stanje.</w:t>
-      </w:r>
-    </w:p>
-    <w:p>
-      <w:pPr>
-        <w:jc w:val="both"/>
-        <w:rPr>
-          <w:rFonts w:ascii="Times New Roman" w:eastAsia="Calibri" w:hAnsi="Times New Roman" w:cs="Times New Roman"/>
-          <w:sz w:val="24"/>
-          <w:szCs w:val="24"/>
-        </w:rPr>
-      </w:pPr>
-    </w:p>
-    <w:p>
-      <w:pPr>
-        <w:pStyle w:val="Heading2"/>
+        <w:t xml:space="preserve"> </w:t>
+      </w:r>
+      <w:bookmarkEnd w:id="16"/>
+      <w:r>
         <w:rPr>
           <w:rFonts w:ascii="Times New Roman" w:eastAsia="Calibri" w:hAnsi="Times New Roman" w:cs="Times New Roman"/>
           <w:sz w:val="32"/>
           <w:szCs w:val="32"/>
         </w:rPr>
-      </w:pPr>
-      <w:bookmarkStart w:id="18" w:name="_Toc36519779"/>
-      <w:r>
+        <w:t>Brisanje korisnika</w:t>
+      </w:r>
+    </w:p>
+    <w:p/>
+    <w:p>
+      <w:pPr>
+        <w:jc w:val="both"/>
+        <w:rPr>
+          <w:rFonts w:ascii="Times New Roman" w:eastAsia="Calibri" w:hAnsi="Times New Roman" w:cs="Times New Roman"/>
+          <w:sz w:val="24"/>
+          <w:szCs w:val="24"/>
+        </w:rPr>
+      </w:pPr>
+      <w:r>
+        <w:rPr>
+          <w:rFonts w:ascii="Times New Roman" w:eastAsia="Calibri" w:hAnsi="Times New Roman" w:cs="Times New Roman"/>
+          <w:sz w:val="24"/>
+          <w:szCs w:val="24"/>
+        </w:rPr>
+        <w:t xml:space="preserve">Admin jedini poseduje </w:t>
+      </w:r>
+      <w:r>
+        <w:rPr>
+          <w:rFonts w:ascii="Times New Roman" w:eastAsia="Calibri" w:hAnsi="Times New Roman" w:cs="Times New Roman"/>
+          <w:sz w:val="24"/>
+          <w:szCs w:val="24"/>
+        </w:rPr>
+        <w:t>autorizaciju</w:t>
+      </w:r>
+      <w:r>
+        <w:rPr>
+          <w:rFonts w:ascii="Times New Roman" w:eastAsia="Calibri" w:hAnsi="Times New Roman" w:cs="Times New Roman"/>
+          <w:sz w:val="24"/>
+          <w:szCs w:val="24"/>
+        </w:rPr>
+        <w:t xml:space="preserve"> za pristup interfejsu koji omogućava dodavanje novih i brisanje starih naloga korisnika. Tako</w:t>
+      </w:r>
+      <w:r>
+        <w:rPr>
+          <w:rFonts w:ascii="Times New Roman" w:eastAsia="Calibri" w:hAnsi="Times New Roman" w:cs="Times New Roman"/>
+          <w:sz w:val="24"/>
+          <w:szCs w:val="24"/>
+        </w:rPr>
+        <w:t>đ</w:t>
+      </w:r>
+      <w:r>
+        <w:rPr>
+          <w:rFonts w:ascii="Times New Roman" w:eastAsia="Calibri" w:hAnsi="Times New Roman" w:cs="Times New Roman"/>
+          <w:sz w:val="24"/>
+          <w:szCs w:val="24"/>
+        </w:rPr>
+        <w:t xml:space="preserve">e je u mogućnost da održava sajt </w:t>
+      </w:r>
+      <w:r>
+        <w:rPr>
+          <w:rFonts w:ascii="Times New Roman" w:eastAsia="Calibri" w:hAnsi="Times New Roman" w:cs="Times New Roman"/>
+          <w:sz w:val="24"/>
+          <w:szCs w:val="24"/>
+        </w:rPr>
+        <w:t>vršeći pri tom ulogu prodavca.</w:t>
+      </w:r>
+    </w:p>
+    <w:p>
+      <w:pPr>
+        <w:jc w:val="both"/>
+        <w:rPr>
+          <w:rFonts w:ascii="Times New Roman" w:eastAsia="Calibri" w:hAnsi="Times New Roman" w:cs="Times New Roman"/>
+          <w:sz w:val="24"/>
+          <w:szCs w:val="24"/>
+        </w:rPr>
+      </w:pPr>
+    </w:p>
+    <w:p>
+      <w:pPr>
+        <w:pStyle w:val="Heading2"/>
         <w:rPr>
           <w:rFonts w:ascii="Times New Roman" w:eastAsia="Calibri" w:hAnsi="Times New Roman" w:cs="Times New Roman"/>
           <w:sz w:val="32"/>
           <w:szCs w:val="32"/>
         </w:rPr>
-        <w:t>5.</w:t>
-      </w:r>
+      </w:pPr>
+      <w:bookmarkStart w:id="17" w:name="_Toc36519779"/>
       <w:r>
         <w:rPr>
           <w:rFonts w:ascii="Times New Roman" w:eastAsia="Calibri" w:hAnsi="Times New Roman" w:cs="Times New Roman"/>
           <w:sz w:val="32"/>
           <w:szCs w:val="32"/>
         </w:rPr>
-        <w:t>5</w:t>
+        <w:t>5.</w:t>
       </w:r>
       <w:r>
         <w:rPr>
@@ -5069,40 +5097,37 @@
           <w:sz w:val="32"/>
           <w:szCs w:val="32"/>
         </w:rPr>
-        <w:t xml:space="preserve"> Menjanje količine i raspoloživosti artikla</w:t>
-      </w:r>
-      <w:bookmarkEnd w:id="18"/>
-    </w:p>
-    <w:p/>
-    <w:p>
-      <w:pPr>
-        <w:jc w:val="both"/>
-        <w:rPr>
-          <w:rFonts w:ascii="Times New Roman" w:eastAsia="Calibri" w:hAnsi="Times New Roman" w:cs="Times New Roman"/>
-          <w:sz w:val="24"/>
-          <w:szCs w:val="24"/>
-        </w:rPr>
-      </w:pPr>
-      <w:r>
-        <w:rPr>
-          <w:rFonts w:ascii="Times New Roman" w:eastAsia="Calibri" w:hAnsi="Times New Roman" w:cs="Times New Roman"/>
-          <w:sz w:val="24"/>
-          <w:szCs w:val="24"/>
-        </w:rPr>
-        <w:t>Prodavac ima nominalno pravo da menja raspoloživost sadržaja, a to pravo naravno deli sa administratorom.</w:t>
-      </w:r>
-    </w:p>
-    <w:p>
-      <w:pPr>
-        <w:pStyle w:val="Heading2"/>
+        <w:t>5</w:t>
+      </w:r>
+      <w:r>
         <w:rPr>
           <w:rFonts w:ascii="Times New Roman" w:eastAsia="Calibri" w:hAnsi="Times New Roman" w:cs="Times New Roman"/>
           <w:sz w:val="32"/>
           <w:szCs w:val="32"/>
         </w:rPr>
-      </w:pPr>
+        <w:t xml:space="preserve"> Menjanje količine i raspoloživosti artikla</w:t>
+      </w:r>
+      <w:bookmarkEnd w:id="17"/>
     </w:p>
     <w:p/>
+    <w:p>
+      <w:pPr>
+        <w:jc w:val="both"/>
+        <w:rPr>
+          <w:rFonts w:ascii="Times New Roman" w:eastAsia="Calibri" w:hAnsi="Times New Roman" w:cs="Times New Roman"/>
+          <w:sz w:val="24"/>
+          <w:szCs w:val="24"/>
+        </w:rPr>
+      </w:pPr>
+      <w:r>
+        <w:rPr>
+          <w:rFonts w:ascii="Times New Roman" w:eastAsia="Calibri" w:hAnsi="Times New Roman" w:cs="Times New Roman"/>
+          <w:sz w:val="24"/>
+          <w:szCs w:val="24"/>
+        </w:rPr>
+        <w:t>Prodavac ima nominalno pravo da menja raspoloživost sadržaja, a to pravo naravno deli sa administratorom.</w:t>
+      </w:r>
+    </w:p>
     <w:p>
       <w:pPr>
         <w:pStyle w:val="Heading2"/>
@@ -5112,23 +5137,25 @@
           <w:szCs w:val="32"/>
         </w:rPr>
       </w:pPr>
-      <w:bookmarkStart w:id="19" w:name="_Toc36519780"/>
-      <w:r>
+    </w:p>
+    <w:p/>
+    <w:p>
+      <w:pPr>
+        <w:pStyle w:val="Heading2"/>
         <w:rPr>
           <w:rFonts w:ascii="Times New Roman" w:eastAsia="Calibri" w:hAnsi="Times New Roman" w:cs="Times New Roman"/>
           <w:sz w:val="32"/>
           <w:szCs w:val="32"/>
         </w:rPr>
-        <w:lastRenderedPageBreak/>
-        <w:t>5.</w:t>
-      </w:r>
+      </w:pPr>
+      <w:bookmarkStart w:id="18" w:name="_Toc36519780"/>
       <w:r>
         <w:rPr>
           <w:rFonts w:ascii="Times New Roman" w:eastAsia="Calibri" w:hAnsi="Times New Roman" w:cs="Times New Roman"/>
           <w:sz w:val="32"/>
           <w:szCs w:val="32"/>
         </w:rPr>
-        <w:t>6</w:t>
+        <w:t>5.</w:t>
       </w:r>
       <w:r>
         <w:rPr>
@@ -5136,54 +5163,79 @@
           <w:sz w:val="32"/>
           <w:szCs w:val="32"/>
         </w:rPr>
-        <w:t xml:space="preserve"> Kupovina proizvoda</w:t>
-      </w:r>
-      <w:bookmarkEnd w:id="19"/>
-    </w:p>
-    <w:p/>
-    <w:p>
-      <w:pPr>
-        <w:jc w:val="both"/>
-        <w:rPr>
-          <w:rFonts w:ascii="Times New Roman" w:hAnsi="Times New Roman" w:cs="Times New Roman"/>
-          <w:sz w:val="24"/>
-          <w:szCs w:val="24"/>
-        </w:rPr>
-      </w:pPr>
-      <w:r>
-        <w:rPr>
-          <w:rFonts w:ascii="Times New Roman" w:hAnsi="Times New Roman" w:cs="Times New Roman"/>
-          <w:sz w:val="24"/>
-          <w:szCs w:val="24"/>
-        </w:rPr>
-        <w:t>Registrovani korisnici imaju mogućnost kupovine prozvoda. Korisnici biraju proizvode i dodaju ih u korpu nakon čega mogu da završe kupovinu kada se uklanjaju svi artikli iz korpe.</w:t>
-      </w:r>
-    </w:p>
-    <w:p>
-      <w:pPr>
-        <w:pStyle w:val="Heading2"/>
+        <w:t>6</w:t>
+      </w:r>
+      <w:r>
         <w:rPr>
           <w:rFonts w:ascii="Times New Roman" w:eastAsia="Calibri" w:hAnsi="Times New Roman" w:cs="Times New Roman"/>
           <w:sz w:val="32"/>
           <w:szCs w:val="32"/>
         </w:rPr>
-      </w:pPr>
-      <w:bookmarkStart w:id="20" w:name="_Toc36519781"/>
-      <w:r>
+        <w:t xml:space="preserve"> Kupovina proizvoda</w:t>
+      </w:r>
+      <w:bookmarkEnd w:id="18"/>
+    </w:p>
+    <w:p/>
+    <w:p>
+      <w:pPr>
+        <w:jc w:val="both"/>
+        <w:rPr>
+          <w:rFonts w:ascii="Times New Roman" w:hAnsi="Times New Roman" w:cs="Times New Roman"/>
+          <w:sz w:val="24"/>
+          <w:szCs w:val="24"/>
+        </w:rPr>
+      </w:pPr>
+      <w:r>
+        <w:rPr>
+          <w:rFonts w:ascii="Times New Roman" w:hAnsi="Times New Roman" w:cs="Times New Roman"/>
+          <w:sz w:val="24"/>
+          <w:szCs w:val="24"/>
+        </w:rPr>
+        <w:lastRenderedPageBreak/>
+        <w:t>Registrovani k</w:t>
+      </w:r>
+      <w:r>
+        <w:rPr>
+          <w:rFonts w:ascii="Times New Roman" w:hAnsi="Times New Roman" w:cs="Times New Roman"/>
+          <w:sz w:val="24"/>
+          <w:szCs w:val="24"/>
+        </w:rPr>
+        <w:t>upci</w:t>
+      </w:r>
+      <w:r>
+        <w:rPr>
+          <w:rFonts w:ascii="Times New Roman" w:hAnsi="Times New Roman" w:cs="Times New Roman"/>
+          <w:sz w:val="24"/>
+          <w:szCs w:val="24"/>
+        </w:rPr>
+        <w:t xml:space="preserve"> imaju mogućnost kupovine prozvoda. Korisnici biraju proizvode i dodaju ih u korpu nakon čega mogu da završe kupovinu kada se uklanjaju svi artikli iz korpe.</w:t>
+      </w:r>
+      <w:r>
+        <w:rPr>
+          <w:rFonts w:ascii="Times New Roman" w:hAnsi="Times New Roman" w:cs="Times New Roman"/>
+          <w:sz w:val="24"/>
+          <w:szCs w:val="24"/>
+        </w:rPr>
+        <w:t xml:space="preserve"> Oni pre izvršavanja kupovine a dok su artikli u korpi mogu predomisliti i otkazati kupovinu čime se prazni korpa.</w:t>
+      </w:r>
+    </w:p>
+    <w:p>
+      <w:pPr>
+        <w:pStyle w:val="Heading2"/>
         <w:rPr>
           <w:rFonts w:ascii="Times New Roman" w:eastAsia="Calibri" w:hAnsi="Times New Roman" w:cs="Times New Roman"/>
           <w:sz w:val="32"/>
           <w:szCs w:val="32"/>
         </w:rPr>
-        <w:t>5.</w:t>
-      </w:r>
+      </w:pPr>
+      <w:bookmarkStart w:id="19" w:name="_Toc36519781"/>
       <w:r>
         <w:rPr>
           <w:rFonts w:ascii="Times New Roman" w:eastAsia="Calibri" w:hAnsi="Times New Roman" w:cs="Times New Roman"/>
           <w:sz w:val="32"/>
           <w:szCs w:val="32"/>
         </w:rPr>
-        <w:t>7</w:t>
+        <w:t>5.</w:t>
       </w:r>
       <w:r>
         <w:rPr>
@@ -5191,9 +5243,17 @@
           <w:sz w:val="32"/>
           <w:szCs w:val="32"/>
         </w:rPr>
+        <w:t>7</w:t>
+      </w:r>
+      <w:r>
+        <w:rPr>
+          <w:rFonts w:ascii="Times New Roman" w:eastAsia="Calibri" w:hAnsi="Times New Roman" w:cs="Times New Roman"/>
+          <w:sz w:val="32"/>
+          <w:szCs w:val="32"/>
+        </w:rPr>
         <w:t xml:space="preserve"> Pregled sajta</w:t>
       </w:r>
-      <w:bookmarkEnd w:id="20"/>
+      <w:bookmarkEnd w:id="19"/>
     </w:p>
     <w:p/>
     <w:p>
@@ -5211,7 +5271,23 @@
           <w:sz w:val="24"/>
           <w:szCs w:val="24"/>
         </w:rPr>
-        <w:t>Sve kategorije korisnika imaju mogučnost pregleda celog kataloga. Pregled se vrši preko HTML generisanih formi dok se potrebni podaci prenose iz baze podataka putem PHP upita, na osnovu kojih PHP generiše HTML stranicu koju vraca korisniku.</w:t>
+        <w:t>Sve kategorije korisnika imaju mogučnost pregleda celog kataloga. Pregled se vrši preko HTML generisanih formi dok se potrebni podaci prenose iz baze podataka putem PHP upita, na osnovu kojih PHP generiše HTML stranicu koju vra</w:t>
+      </w:r>
+      <w:r>
+        <w:rPr>
+          <w:rFonts w:ascii="Times New Roman" w:eastAsia="Calibri" w:hAnsi="Times New Roman" w:cs="Times New Roman"/>
+          <w:sz w:val="24"/>
+          <w:szCs w:val="24"/>
+        </w:rPr>
+        <w:t>ć</w:t>
+      </w:r>
+      <w:r>
+        <w:rPr>
+          <w:rFonts w:ascii="Times New Roman" w:eastAsia="Calibri" w:hAnsi="Times New Roman" w:cs="Times New Roman"/>
+          <w:sz w:val="24"/>
+          <w:szCs w:val="24"/>
+        </w:rPr>
+        <w:t>a korisniku.</w:t>
       </w:r>
     </w:p>
     <w:p>
@@ -5234,7 +5310,7 @@
           <w:szCs w:val="32"/>
         </w:rPr>
       </w:pPr>
-      <w:bookmarkStart w:id="21" w:name="_Toc36519782"/>
+      <w:bookmarkStart w:id="20" w:name="_Toc36519782"/>
       <w:r>
         <w:rPr>
           <w:rFonts w:ascii="Times New Roman" w:eastAsia="Calibri" w:hAnsi="Times New Roman" w:cs="Times New Roman"/>
@@ -5259,7 +5335,7 @@
         </w:rPr>
         <w:t>Pregled istorije kupovine</w:t>
       </w:r>
-      <w:bookmarkEnd w:id="21"/>
+      <w:bookmarkEnd w:id="20"/>
     </w:p>
     <w:p/>
     <w:p>
@@ -5301,7 +5377,23 @@
           <w:sz w:val="24"/>
           <w:szCs w:val="24"/>
         </w:rPr>
-        <w:t>. Korisnici na svakoj stranici imaju dugme sa nazivom Istorija gde mogu pogledati istorijat kupovine artikala, cenu i ukupan potrosen iznos na sve proizvode.</w:t>
+        <w:t>. Korisnici na svakoj stranici imaju dugme sa nazivom Istorija</w:t>
+      </w:r>
+      <w:r>
+        <w:rPr>
+          <w:rFonts w:ascii="Times New Roman" w:eastAsia="Calibri" w:hAnsi="Times New Roman" w:cs="Times New Roman"/>
+          <w:sz w:val="24"/>
+          <w:szCs w:val="24"/>
+        </w:rPr>
+        <w:t xml:space="preserve"> kupovine</w:t>
+      </w:r>
+      <w:r>
+        <w:rPr>
+          <w:rFonts w:ascii="Times New Roman" w:eastAsia="Calibri" w:hAnsi="Times New Roman" w:cs="Times New Roman"/>
+          <w:sz w:val="24"/>
+          <w:szCs w:val="24"/>
+        </w:rPr>
+        <w:t xml:space="preserve"> gde mogu pogledati istorijat kupovine artikala, cenu i ukupan potrosen iznos na sve proizvode.</w:t>
       </w:r>
     </w:p>
     <w:p>
@@ -5313,7 +5405,7 @@
           <w:szCs w:val="32"/>
         </w:rPr>
       </w:pPr>
-      <w:bookmarkStart w:id="22" w:name="_Toc36519783"/>
+      <w:bookmarkStart w:id="21" w:name="_Toc36519783"/>
       <w:r>
         <w:rPr>
           <w:rFonts w:ascii="Times New Roman" w:eastAsia="Calibri" w:hAnsi="Times New Roman" w:cs="Times New Roman"/>
@@ -5346,7 +5438,15 @@
         </w:rPr>
         <w:t>Mapa korisnika</w:t>
       </w:r>
-      <w:bookmarkEnd w:id="22"/>
+      <w:bookmarkEnd w:id="21"/>
+      <w:r>
+        <w:rPr>
+          <w:rFonts w:ascii="Times New Roman" w:eastAsia="Calibri" w:hAnsi="Times New Roman" w:cs="Times New Roman"/>
+          <w:sz w:val="32"/>
+          <w:szCs w:val="32"/>
+        </w:rPr>
+        <w:t>(radnje)</w:t>
+      </w:r>
     </w:p>
     <w:p/>
     <w:p>
@@ -5398,6 +5498,148 @@
         </w:rPr>
         <w:t>e implementirano tako što će postojati posebna stranica do koje se može doći i na kojoj će postojati linkovi do google maps adresa gde se nalaze prodavnice.</w:t>
       </w:r>
+    </w:p>
+    <w:p>
+      <w:pPr>
+        <w:pStyle w:val="Heading2"/>
+        <w:rPr>
+          <w:rFonts w:ascii="Times New Roman" w:eastAsia="Calibri" w:hAnsi="Times New Roman" w:cs="Times New Roman"/>
+          <w:sz w:val="32"/>
+          <w:szCs w:val="32"/>
+        </w:rPr>
+      </w:pPr>
+      <w:r>
+        <w:rPr>
+          <w:rFonts w:ascii="Times New Roman" w:eastAsia="Calibri" w:hAnsi="Times New Roman" w:cs="Times New Roman"/>
+          <w:sz w:val="32"/>
+          <w:szCs w:val="32"/>
+        </w:rPr>
+        <w:t>5.10</w:t>
+      </w:r>
+      <w:r>
+        <w:rPr>
+          <w:rFonts w:ascii="Times New Roman" w:eastAsia="Calibri" w:hAnsi="Times New Roman" w:cs="Times New Roman"/>
+          <w:sz w:val="32"/>
+          <w:szCs w:val="32"/>
+        </w:rPr>
+        <w:t xml:space="preserve"> </w:t>
+      </w:r>
+      <w:r>
+        <w:rPr>
+          <w:rFonts w:ascii="Times New Roman" w:eastAsia="Calibri" w:hAnsi="Times New Roman" w:cs="Times New Roman"/>
+          <w:sz w:val="32"/>
+          <w:szCs w:val="32"/>
+        </w:rPr>
+        <w:t>O nama(about)</w:t>
+      </w:r>
+    </w:p>
+    <w:p/>
+    <w:p>
+      <w:pPr>
+        <w:jc w:val="both"/>
+        <w:rPr>
+          <w:rFonts w:ascii="Times New Roman" w:eastAsia="Calibri" w:hAnsi="Times New Roman" w:cs="Times New Roman"/>
+          <w:sz w:val="24"/>
+          <w:szCs w:val="24"/>
+        </w:rPr>
+      </w:pPr>
+      <w:r>
+        <w:rPr>
+          <w:rFonts w:ascii="Times New Roman" w:eastAsia="Calibri" w:hAnsi="Times New Roman" w:cs="Times New Roman"/>
+          <w:sz w:val="24"/>
+          <w:szCs w:val="24"/>
+        </w:rPr>
+        <w:t xml:space="preserve">Sve kategorije korisnika imaju mogučnost pregleda </w:t>
+      </w:r>
+      <w:r>
+        <w:rPr>
+          <w:rFonts w:ascii="Times New Roman" w:eastAsia="Calibri" w:hAnsi="Times New Roman" w:cs="Times New Roman"/>
+          <w:sz w:val="24"/>
+          <w:szCs w:val="24"/>
+        </w:rPr>
+        <w:t>o nama sadržaja gde se nalaze dodatne informacije o zaposlenima.</w:t>
+      </w:r>
+    </w:p>
+    <w:p>
+      <w:pPr>
+        <w:pStyle w:val="Heading2"/>
+        <w:rPr>
+          <w:rFonts w:ascii="Times New Roman" w:eastAsia="Calibri" w:hAnsi="Times New Roman" w:cs="Times New Roman"/>
+          <w:sz w:val="32"/>
+          <w:szCs w:val="32"/>
+        </w:rPr>
+      </w:pPr>
+      <w:r>
+        <w:rPr>
+          <w:rFonts w:ascii="Times New Roman" w:eastAsia="Calibri" w:hAnsi="Times New Roman" w:cs="Times New Roman"/>
+          <w:sz w:val="32"/>
+          <w:szCs w:val="32"/>
+        </w:rPr>
+        <w:t>5.1</w:t>
+      </w:r>
+      <w:r>
+        <w:rPr>
+          <w:rFonts w:ascii="Times New Roman" w:eastAsia="Calibri" w:hAnsi="Times New Roman" w:cs="Times New Roman"/>
+          <w:sz w:val="32"/>
+          <w:szCs w:val="32"/>
+        </w:rPr>
+        <w:t>1</w:t>
+      </w:r>
+      <w:r>
+        <w:rPr>
+          <w:rFonts w:ascii="Times New Roman" w:eastAsia="Calibri" w:hAnsi="Times New Roman" w:cs="Times New Roman"/>
+          <w:sz w:val="32"/>
+          <w:szCs w:val="32"/>
+        </w:rPr>
+        <w:t xml:space="preserve"> </w:t>
+      </w:r>
+      <w:r>
+        <w:rPr>
+          <w:rFonts w:ascii="Times New Roman" w:eastAsia="Calibri" w:hAnsi="Times New Roman" w:cs="Times New Roman"/>
+          <w:sz w:val="32"/>
+          <w:szCs w:val="32"/>
+        </w:rPr>
+        <w:t>Menjanje privilegija korisnika</w:t>
+      </w:r>
+    </w:p>
+    <w:p/>
+    <w:p>
+      <w:pPr>
+        <w:jc w:val="both"/>
+        <w:rPr>
+          <w:rFonts w:ascii="Times New Roman" w:eastAsia="Calibri" w:hAnsi="Times New Roman" w:cs="Times New Roman"/>
+          <w:sz w:val="24"/>
+          <w:szCs w:val="24"/>
+        </w:rPr>
+      </w:pPr>
+      <w:r>
+        <w:rPr>
+          <w:rFonts w:ascii="Times New Roman" w:eastAsia="Calibri" w:hAnsi="Times New Roman" w:cs="Times New Roman"/>
+          <w:sz w:val="24"/>
+          <w:szCs w:val="24"/>
+        </w:rPr>
+        <w:t>Administrator ima privilegiju oduzimanja i davanja administratorskih prava svim registrovanim korisnicima.</w:t>
+      </w:r>
+    </w:p>
+    <w:p>
+      <w:pPr>
+        <w:jc w:val="both"/>
+        <w:rPr>
+          <w:rFonts w:ascii="Times New Roman" w:eastAsia="Calibri" w:hAnsi="Times New Roman" w:cs="Times New Roman"/>
+          <w:sz w:val="24"/>
+          <w:szCs w:val="24"/>
+        </w:rPr>
+      </w:pPr>
+    </w:p>
+    <w:p>
+      <w:pPr>
+        <w:jc w:val="both"/>
+        <w:rPr>
+          <w:rFonts w:ascii="Times New Roman" w:eastAsia="Calibri" w:hAnsi="Times New Roman" w:cs="Times New Roman"/>
+          <w:sz w:val="24"/>
+          <w:szCs w:val="24"/>
+        </w:rPr>
+      </w:pPr>
     </w:p>
     <w:p>
       <w:pPr>
@@ -5423,7 +5665,9 @@
           <w:szCs w:val="36"/>
         </w:rPr>
       </w:pPr>
-      <w:bookmarkStart w:id="23" w:name="_Toc36519784"/>
+      <w:bookmarkStart w:id="22" w:name="_Toc36519784"/>
+      <w:bookmarkStart w:id="23" w:name="_GoBack"/>
+      <w:bookmarkEnd w:id="23"/>
       <w:r>
         <w:rPr>
           <w:rFonts w:eastAsia="Calibri"/>
@@ -5432,7 +5676,7 @@
         </w:rPr>
         <w:t>Pretpostavke i ograničenja</w:t>
       </w:r>
-      <w:bookmarkEnd w:id="23"/>
+      <w:bookmarkEnd w:id="22"/>
     </w:p>
     <w:p/>
     <w:p>
@@ -5468,15 +5712,16 @@
           <w:sz w:val="24"/>
           <w:szCs w:val="24"/>
         </w:rPr>
-        <w:t>Podatci o autorizaciji se čuvaju u bazi i potrebno je da se spreči bilo kak</w:t>
-      </w:r>
-      <w:r>
-        <w:rPr>
-          <w:rFonts w:ascii="Times New Roman" w:eastAsia="Calibri" w:hAnsi="Times New Roman" w:cs="Times New Roman"/>
-          <w:sz w:val="24"/>
-          <w:szCs w:val="24"/>
-        </w:rPr>
-        <w:t>av pokusaj neovlašćenog pristupa.</w:t>
+        <w:lastRenderedPageBreak/>
+        <w:t>Podaci o autorizaciji se čuvaju u bazi</w:t>
+      </w:r>
+      <w:r>
+        <w:rPr>
+          <w:rFonts w:ascii="Times New Roman" w:eastAsia="Calibri" w:hAnsi="Times New Roman" w:cs="Times New Roman"/>
+          <w:sz w:val="24"/>
+          <w:szCs w:val="24"/>
+        </w:rPr>
+        <w:t>.</w:t>
       </w:r>
     </w:p>
     <w:p>
@@ -5494,7 +5739,23 @@
           <w:sz w:val="24"/>
           <w:szCs w:val="24"/>
         </w:rPr>
-        <w:t>Ako korisnik izgubi podatke o autorizaciji nece imati mogućnost da ih povrati.</w:t>
+        <w:t>Ako korisnik izgubi podatke o autorizaciji ne</w:t>
+      </w:r>
+      <w:r>
+        <w:rPr>
+          <w:rFonts w:ascii="Times New Roman" w:eastAsia="Calibri" w:hAnsi="Times New Roman" w:cs="Times New Roman"/>
+          <w:sz w:val="24"/>
+          <w:szCs w:val="24"/>
+        </w:rPr>
+        <w:t>ć</w:t>
+      </w:r>
+      <w:r>
+        <w:rPr>
+          <w:rFonts w:ascii="Times New Roman" w:eastAsia="Calibri" w:hAnsi="Times New Roman" w:cs="Times New Roman"/>
+          <w:sz w:val="24"/>
+          <w:szCs w:val="24"/>
+        </w:rPr>
+        <w:t>e imati mogućnost da ih povrati.</w:t>
       </w:r>
       <w:r>
         <w:rPr>
@@ -5589,7 +5850,6 @@
           <w:sz w:val="36"/>
           <w:szCs w:val="36"/>
         </w:rPr>
-        <w:lastRenderedPageBreak/>
         <w:t>Nefunkcionalni zahtevi</w:t>
       </w:r>
       <w:bookmarkEnd w:id="25"/>
@@ -5631,7 +5891,15 @@
           <w:sz w:val="24"/>
           <w:szCs w:val="24"/>
         </w:rPr>
-        <w:t>Za funcionisanje sistema potrebno je da server ima instaliran PHP i MySql baza</w:t>
+        <w:t>Za funcionisanje sistema potrebno je da server ima instaliran PHP i MySql baz</w:t>
+      </w:r>
+      <w:r>
+        <w:rPr>
+          <w:rFonts w:ascii="Times New Roman" w:eastAsia="Calibri" w:hAnsi="Times New Roman" w:cs="Times New Roman"/>
+          <w:sz w:val="24"/>
+          <w:szCs w:val="24"/>
+        </w:rPr>
+        <w:t>u</w:t>
       </w:r>
       <w:r>
         <w:rPr>
@@ -5820,49 +6088,15 @@
           <w:sz w:val="24"/>
           <w:szCs w:val="24"/>
         </w:rPr>
-        <w:t>Svaka stranica mora imati logotip sistema uvek na istoj poziciji,isti</w:t>
-      </w:r>
-      <w:r>
-        <w:rPr>
-          <w:rFonts w:ascii="Times New Roman" w:eastAsia="Calibri" w:hAnsi="Times New Roman" w:cs="Times New Roman"/>
-          <w:sz w:val="24"/>
-          <w:szCs w:val="24"/>
-        </w:rPr>
-        <w:t>h</w:t>
-      </w:r>
-      <w:r>
-        <w:rPr>
-          <w:rFonts w:ascii="Times New Roman" w:eastAsia="Calibri" w:hAnsi="Times New Roman" w:cs="Times New Roman"/>
-          <w:sz w:val="24"/>
-          <w:szCs w:val="24"/>
-        </w:rPr>
-        <w:t xml:space="preserve"> dimenzija i boja.</w:t>
-      </w:r>
-    </w:p>
-    <w:p>
-      <w:pPr>
-        <w:jc w:val="both"/>
-        <w:rPr>
-          <w:rFonts w:ascii="Times New Roman" w:eastAsia="Calibri" w:hAnsi="Times New Roman" w:cs="Times New Roman"/>
-          <w:sz w:val="24"/>
-          <w:szCs w:val="24"/>
-        </w:rPr>
-      </w:pPr>
-      <w:r>
-        <w:rPr>
-          <w:rFonts w:ascii="Times New Roman" w:eastAsia="Calibri" w:hAnsi="Times New Roman" w:cs="Times New Roman"/>
-          <w:sz w:val="24"/>
-          <w:szCs w:val="24"/>
-        </w:rPr>
-        <w:t>Stranice na kojima se prikazuje profil korisnika moraju imati njegovo ime</w:t>
-      </w:r>
-      <w:r>
-        <w:rPr>
-          <w:rFonts w:ascii="Times New Roman" w:eastAsia="Calibri" w:hAnsi="Times New Roman" w:cs="Times New Roman"/>
-          <w:sz w:val="24"/>
-          <w:szCs w:val="24"/>
-        </w:rPr>
-        <w:t>.</w:t>
+        <w:t xml:space="preserve">Svaka stranica </w:t>
+      </w:r>
+      <w:r>
+        <w:rPr>
+          <w:rFonts w:ascii="Times New Roman" w:eastAsia="Calibri" w:hAnsi="Times New Roman" w:cs="Times New Roman"/>
+          <w:sz w:val="24"/>
+          <w:szCs w:val="24"/>
+        </w:rPr>
+        <w:t>sadrži karakteristični dizajn</w:t>
       </w:r>
     </w:p>
     <w:p>
@@ -5977,6 +6211,7 @@
           <w:sz w:val="24"/>
           <w:szCs w:val="24"/>
         </w:rPr>
+        <w:lastRenderedPageBreak/>
         <w:t>Prijava na sistem</w:t>
       </w:r>
     </w:p>
@@ -5989,18 +6224,18 @@
         </w:numPr>
         <w:jc w:val="both"/>
         <w:rPr>
-          <w:rFonts w:ascii="Times New Roman" w:hAnsi="Times New Roman" w:cs="Times New Roman"/>
-          <w:sz w:val="24"/>
-          <w:szCs w:val="24"/>
-        </w:rPr>
-      </w:pPr>
-      <w:r>
-        <w:rPr>
-          <w:rFonts w:ascii="Times New Roman" w:eastAsia="Calibri" w:hAnsi="Times New Roman" w:cs="Times New Roman"/>
-          <w:sz w:val="24"/>
-          <w:szCs w:val="24"/>
-        </w:rPr>
-        <w:t>Dodavanje artikala</w:t>
+          <w:rFonts w:ascii="Times New Roman" w:eastAsiaTheme="minorEastAsia" w:hAnsi="Times New Roman" w:cs="Times New Roman"/>
+          <w:sz w:val="24"/>
+          <w:szCs w:val="24"/>
+        </w:rPr>
+      </w:pPr>
+      <w:r>
+        <w:rPr>
+          <w:rFonts w:ascii="Times New Roman" w:eastAsia="Calibri" w:hAnsi="Times New Roman" w:cs="Times New Roman"/>
+          <w:sz w:val="24"/>
+          <w:szCs w:val="24"/>
+        </w:rPr>
+        <w:t>Ažuriranje količine od strane prodavca i u slučaju obavljanja kupovne transakcije</w:t>
       </w:r>
     </w:p>
     <w:p>
@@ -6023,7 +6258,7 @@
           <w:sz w:val="24"/>
           <w:szCs w:val="24"/>
         </w:rPr>
-        <w:t>Ažuriranje količine od strane prodavca i u slučaju obavljanja kupovne transakcije</w:t>
+        <w:t>Biranje proizvoda i njihovo dodavanje u korpu</w:t>
       </w:r>
     </w:p>
     <w:p>
@@ -6035,18 +6270,18 @@
         </w:numPr>
         <w:jc w:val="both"/>
         <w:rPr>
-          <w:rFonts w:ascii="Times New Roman" w:eastAsiaTheme="minorEastAsia" w:hAnsi="Times New Roman" w:cs="Times New Roman"/>
-          <w:sz w:val="24"/>
-          <w:szCs w:val="24"/>
-        </w:rPr>
-      </w:pPr>
-      <w:r>
-        <w:rPr>
-          <w:rFonts w:ascii="Times New Roman" w:eastAsia="Calibri" w:hAnsi="Times New Roman" w:cs="Times New Roman"/>
-          <w:sz w:val="24"/>
-          <w:szCs w:val="24"/>
-        </w:rPr>
-        <w:t>Biranje proizvoda i njihovo dodavanje u korpu</w:t>
+          <w:rFonts w:ascii="Times New Roman" w:hAnsi="Times New Roman" w:cs="Times New Roman"/>
+          <w:sz w:val="24"/>
+          <w:szCs w:val="24"/>
+        </w:rPr>
+      </w:pPr>
+      <w:r>
+        <w:rPr>
+          <w:rFonts w:ascii="Times New Roman" w:eastAsia="Calibri" w:hAnsi="Times New Roman" w:cs="Times New Roman"/>
+          <w:sz w:val="24"/>
+          <w:szCs w:val="24"/>
+        </w:rPr>
+        <w:t>Osnovne administratorske funkcije</w:t>
       </w:r>
     </w:p>
     <w:p>
@@ -6069,7 +6304,7 @@
           <w:sz w:val="24"/>
           <w:szCs w:val="24"/>
         </w:rPr>
-        <w:t>Osnovne administratorske funkcije</w:t>
+        <w:t>Kreiranje naloga</w:t>
       </w:r>
     </w:p>
     <w:p>
@@ -7541,7 +7776,7 @@
 </file>
 
 <file path=customXml/itemProps1.xml><?xml version="1.0" encoding="utf-8"?>
-<ds:datastoreItem xmlns:ds="http://schemas.openxmlformats.org/officeDocument/2006/customXml" ds:itemID="{78D869B4-6583-4AD0-86E5-4D3A44026285}">
+<ds:datastoreItem xmlns:ds="http://schemas.openxmlformats.org/officeDocument/2006/customXml" ds:itemID="{0999AB65-7441-4616-83EE-5612A5EA94C8}">
   <ds:schemaRefs>
     <ds:schemaRef ds:uri="http://schemas.openxmlformats.org/officeDocument/2006/bibliography"/>
   </ds:schemaRefs>

</xml_diff>

<commit_message>
Izmenjen uml i sitnica iz ssu radnje i projektnog zad
</commit_message>
<xml_diff>
--- a/Faza 1/Projektni_zad.docx
+++ b/Faza 1/Projektni_zad.docx
@@ -758,16 +758,10 @@
             </w:pPr>
             <w:r>
               <w:lastRenderedPageBreak/>
-              <w:t>6</w:t>
+              <w:t>6.6.2020</w:t>
             </w:r>
             <w:r>
               <w:t>.</w:t>
-            </w:r>
-            <w:r>
-              <w:t>6</w:t>
-            </w:r>
-            <w:r>
-              <w:t>.2020</w:t>
             </w:r>
           </w:p>
         </w:tc>
@@ -780,10 +774,7 @@
               <w:jc w:val="center"/>
             </w:pPr>
             <w:r>
-              <w:t>1.</w:t>
-            </w:r>
-            <w:r>
-              <w:t>4</w:t>
+              <w:t>1.4</w:t>
             </w:r>
           </w:p>
         </w:tc>
@@ -808,6 +799,62 @@
             <w:r>
               <w:t>Petar Kolić</w:t>
             </w:r>
+          </w:p>
+        </w:tc>
+      </w:tr>
+      <w:tr>
+        <w:trPr>
+          <w:jc w:val="center"/>
+        </w:trPr>
+        <w:tc>
+          <w:tcPr>
+            <w:tcW w:w="1995" w:type="dxa"/>
+          </w:tcPr>
+          <w:p>
+            <w:pPr>
+              <w:jc w:val="center"/>
+            </w:pPr>
+            <w:r>
+              <w:t>6.9.2020.</w:t>
+            </w:r>
+          </w:p>
+        </w:tc>
+        <w:tc>
+          <w:tcPr>
+            <w:tcW w:w="2518" w:type="dxa"/>
+          </w:tcPr>
+          <w:p>
+            <w:pPr>
+              <w:jc w:val="center"/>
+            </w:pPr>
+            <w:r>
+              <w:t>1.5</w:t>
+            </w:r>
+          </w:p>
+        </w:tc>
+        <w:tc>
+          <w:tcPr>
+            <w:tcW w:w="2256" w:type="dxa"/>
+          </w:tcPr>
+          <w:p>
+            <w:r>
+              <w:t>Post finalne izmene</w:t>
+            </w:r>
+          </w:p>
+        </w:tc>
+        <w:tc>
+          <w:tcPr>
+            <w:tcW w:w="2362" w:type="dxa"/>
+          </w:tcPr>
+          <w:p>
+            <w:pPr>
+              <w:jc w:val="center"/>
+            </w:pPr>
+            <w:r>
+              <w:t>Nemanja Maksimović</w:t>
+            </w:r>
+            <w:bookmarkStart w:id="0" w:name="_GoBack"/>
+            <w:bookmarkEnd w:id="0"/>
           </w:p>
         </w:tc>
       </w:tr>
@@ -3273,7 +3320,7 @@
           <w:szCs w:val="36"/>
         </w:rPr>
       </w:pPr>
-      <w:bookmarkStart w:id="0" w:name="_Toc36519762"/>
+      <w:bookmarkStart w:id="1" w:name="_Toc36519762"/>
       <w:r>
         <w:rPr>
           <w:rFonts w:ascii="Times New Roman" w:hAnsi="Times New Roman" w:cs="Times New Roman"/>
@@ -3282,7 +3329,7 @@
         </w:rPr>
         <w:t>Uvod</w:t>
       </w:r>
-      <w:bookmarkEnd w:id="0"/>
+      <w:bookmarkEnd w:id="1"/>
     </w:p>
     <w:p>
       <w:pPr>
@@ -3304,7 +3351,7 @@
           <w:szCs w:val="32"/>
         </w:rPr>
       </w:pPr>
-      <w:bookmarkStart w:id="1" w:name="_Toc36519763"/>
+      <w:bookmarkStart w:id="2" w:name="_Toc36519763"/>
       <w:r>
         <w:rPr>
           <w:rFonts w:ascii="Times New Roman" w:hAnsi="Times New Roman" w:cs="Times New Roman"/>
@@ -3313,7 +3360,7 @@
         </w:rPr>
         <w:t>Rezime</w:t>
       </w:r>
-      <w:bookmarkEnd w:id="1"/>
+      <w:bookmarkEnd w:id="2"/>
     </w:p>
     <w:p/>
     <w:p>
@@ -3419,7 +3466,7 @@
           <w:szCs w:val="32"/>
         </w:rPr>
       </w:pPr>
-      <w:bookmarkStart w:id="2" w:name="_Toc36519764"/>
+      <w:bookmarkStart w:id="3" w:name="_Toc36519764"/>
       <w:r>
         <w:rPr>
           <w:rFonts w:ascii="Times New Roman" w:eastAsia="Calibri" w:hAnsi="Times New Roman" w:cs="Times New Roman"/>
@@ -3428,7 +3475,7 @@
         </w:rPr>
         <w:t>Namena dokumenta i ciljne grupe</w:t>
       </w:r>
-      <w:bookmarkEnd w:id="2"/>
+      <w:bookmarkEnd w:id="3"/>
     </w:p>
     <w:p>
       <w:pPr>
@@ -3479,7 +3526,7 @@
           <w:szCs w:val="36"/>
         </w:rPr>
       </w:pPr>
-      <w:bookmarkStart w:id="3" w:name="_Toc36519765"/>
+      <w:bookmarkStart w:id="4" w:name="_Toc36519765"/>
       <w:r>
         <w:rPr>
           <w:rFonts w:ascii="Times New Roman" w:eastAsia="Calibri" w:hAnsi="Times New Roman" w:cs="Times New Roman"/>
@@ -3488,7 +3535,7 @@
         </w:rPr>
         <w:t>Opis problema</w:t>
       </w:r>
-      <w:bookmarkEnd w:id="3"/>
+      <w:bookmarkEnd w:id="4"/>
     </w:p>
     <w:p>
       <w:pPr>
@@ -3598,7 +3645,7 @@
           <w:szCs w:val="36"/>
         </w:rPr>
       </w:pPr>
-      <w:bookmarkStart w:id="4" w:name="_Toc36519766"/>
+      <w:bookmarkStart w:id="5" w:name="_Toc36519766"/>
       <w:r>
         <w:rPr>
           <w:rFonts w:ascii="Times New Roman" w:eastAsia="Calibri" w:hAnsi="Times New Roman" w:cs="Times New Roman"/>
@@ -3608,7 +3655,7 @@
         <w:lastRenderedPageBreak/>
         <w:t>Kategorija korisnika</w:t>
       </w:r>
-      <w:bookmarkEnd w:id="4"/>
+      <w:bookmarkEnd w:id="5"/>
     </w:p>
     <w:p>
       <w:pPr>
@@ -3729,7 +3776,7 @@
           <w:szCs w:val="32"/>
         </w:rPr>
       </w:pPr>
-      <w:bookmarkStart w:id="5" w:name="_Toc36519767"/>
+      <w:bookmarkStart w:id="6" w:name="_Toc36519767"/>
       <w:r>
         <w:rPr>
           <w:rFonts w:ascii="Times New Roman" w:eastAsia="Calibri" w:hAnsi="Times New Roman" w:cs="Times New Roman"/>
@@ -3738,7 +3785,7 @@
         </w:rPr>
         <w:t>3.1 Gost sajta</w:t>
       </w:r>
-      <w:bookmarkEnd w:id="5"/>
+      <w:bookmarkEnd w:id="6"/>
     </w:p>
     <w:p>
       <w:pPr>
@@ -3787,7 +3834,7 @@
           <w:szCs w:val="32"/>
         </w:rPr>
       </w:pPr>
-      <w:bookmarkStart w:id="6" w:name="_Toc36519768"/>
+      <w:bookmarkStart w:id="7" w:name="_Toc36519768"/>
       <w:r>
         <w:rPr>
           <w:rFonts w:ascii="Times New Roman" w:eastAsia="Calibri" w:hAnsi="Times New Roman" w:cs="Times New Roman"/>
@@ -3804,7 +3851,7 @@
         </w:rPr>
         <w:t>Registrovan korisnik</w:t>
       </w:r>
-      <w:bookmarkEnd w:id="6"/>
+      <w:bookmarkEnd w:id="7"/>
     </w:p>
     <w:p/>
     <w:p>
@@ -3844,7 +3891,7 @@
           <w:szCs w:val="28"/>
         </w:rPr>
       </w:pPr>
-      <w:bookmarkStart w:id="7" w:name="_Toc36519769"/>
+      <w:bookmarkStart w:id="8" w:name="_Toc36519769"/>
       <w:r>
         <w:rPr>
           <w:rFonts w:ascii="Times New Roman" w:eastAsia="Calibri" w:hAnsi="Times New Roman" w:cs="Times New Roman"/>
@@ -3853,7 +3900,7 @@
         </w:rPr>
         <w:t>3.2.1. Kupac</w:t>
       </w:r>
-      <w:bookmarkEnd w:id="7"/>
+      <w:bookmarkEnd w:id="8"/>
     </w:p>
     <w:p/>
     <w:p>
@@ -3933,7 +3980,7 @@
           <w:szCs w:val="28"/>
         </w:rPr>
       </w:pPr>
-      <w:bookmarkStart w:id="8" w:name="_Toc36519770"/>
+      <w:bookmarkStart w:id="9" w:name="_Toc36519770"/>
       <w:r>
         <w:rPr>
           <w:rFonts w:ascii="Times New Roman" w:eastAsia="Calibri" w:hAnsi="Times New Roman" w:cs="Times New Roman"/>
@@ -3942,7 +3989,7 @@
         </w:rPr>
         <w:t>3.2.2 Prodavac</w:t>
       </w:r>
-      <w:bookmarkEnd w:id="8"/>
+      <w:bookmarkEnd w:id="9"/>
     </w:p>
     <w:p>
       <w:pPr>
@@ -4007,7 +4054,7 @@
           <w:szCs w:val="32"/>
         </w:rPr>
       </w:pPr>
-      <w:bookmarkStart w:id="9" w:name="_Toc36519771"/>
+      <w:bookmarkStart w:id="10" w:name="_Toc36519771"/>
       <w:r>
         <w:rPr>
           <w:rFonts w:ascii="Times New Roman" w:eastAsia="Calibri" w:hAnsi="Times New Roman" w:cs="Times New Roman"/>
@@ -4016,7 +4063,7 @@
         </w:rPr>
         <w:t>3.3. Administrator</w:t>
       </w:r>
-      <w:bookmarkEnd w:id="9"/>
+      <w:bookmarkEnd w:id="10"/>
     </w:p>
     <w:p/>
     <w:p>
@@ -4076,7 +4123,7 @@
           <w:szCs w:val="36"/>
         </w:rPr>
       </w:pPr>
-      <w:bookmarkStart w:id="10" w:name="_Toc36519772"/>
+      <w:bookmarkStart w:id="11" w:name="_Toc36519772"/>
       <w:r>
         <w:rPr>
           <w:rFonts w:ascii="Times New Roman" w:eastAsia="Calibri" w:hAnsi="Times New Roman" w:cs="Times New Roman"/>
@@ -4086,7 +4133,7 @@
         <w:lastRenderedPageBreak/>
         <w:t>Opis proizvoda</w:t>
       </w:r>
-      <w:bookmarkEnd w:id="10"/>
+      <w:bookmarkEnd w:id="11"/>
     </w:p>
     <w:p>
       <w:pPr>
@@ -4145,7 +4192,7 @@
           <w:szCs w:val="32"/>
         </w:rPr>
       </w:pPr>
-      <w:bookmarkStart w:id="11" w:name="_Toc36519773"/>
+      <w:bookmarkStart w:id="12" w:name="_Toc36519773"/>
       <w:r>
         <w:rPr>
           <w:rFonts w:ascii="Times New Roman" w:eastAsia="Calibri" w:hAnsi="Times New Roman" w:cs="Times New Roman"/>
@@ -4162,7 +4209,7 @@
         </w:rPr>
         <w:t>hitekture sistema</w:t>
       </w:r>
-      <w:bookmarkEnd w:id="11"/>
+      <w:bookmarkEnd w:id="12"/>
     </w:p>
     <w:p>
       <w:pPr>
@@ -4622,7 +4669,7 @@
           <w:szCs w:val="36"/>
         </w:rPr>
       </w:pPr>
-      <w:bookmarkStart w:id="12" w:name="_Toc36519774"/>
+      <w:bookmarkStart w:id="13" w:name="_Toc36519774"/>
       <w:r>
         <w:rPr>
           <w:rFonts w:ascii="Times New Roman" w:eastAsia="Calibri" w:hAnsi="Times New Roman" w:cs="Times New Roman"/>
@@ -4632,7 +4679,7 @@
         <w:lastRenderedPageBreak/>
         <w:t>Funkcionalni zahtevi</w:t>
       </w:r>
-      <w:bookmarkEnd w:id="12"/>
+      <w:bookmarkEnd w:id="13"/>
     </w:p>
     <w:p>
       <w:pPr>
@@ -4685,7 +4732,7 @@
           <w:szCs w:val="32"/>
         </w:rPr>
       </w:pPr>
-      <w:bookmarkStart w:id="13" w:name="_Toc36519775"/>
+      <w:bookmarkStart w:id="14" w:name="_Toc36519775"/>
       <w:r>
         <w:rPr>
           <w:rFonts w:ascii="Times New Roman" w:eastAsia="Calibri" w:hAnsi="Times New Roman" w:cs="Times New Roman"/>
@@ -4694,7 +4741,7 @@
         </w:rPr>
         <w:t>5.1 Registracija korisnika</w:t>
       </w:r>
-      <w:bookmarkEnd w:id="13"/>
+      <w:bookmarkEnd w:id="14"/>
     </w:p>
     <w:p/>
     <w:p>
@@ -4790,7 +4837,7 @@
           <w:szCs w:val="32"/>
         </w:rPr>
       </w:pPr>
-      <w:bookmarkStart w:id="14" w:name="_Toc36519776"/>
+      <w:bookmarkStart w:id="15" w:name="_Toc36519776"/>
       <w:r>
         <w:rPr>
           <w:rFonts w:ascii="Times New Roman" w:eastAsia="Calibri" w:hAnsi="Times New Roman" w:cs="Times New Roman"/>
@@ -4799,7 +4846,7 @@
         </w:rPr>
         <w:t>5.2 Autorizacija registrovanih korisnika</w:t>
       </w:r>
-      <w:bookmarkEnd w:id="14"/>
+      <w:bookmarkEnd w:id="15"/>
     </w:p>
     <w:p/>
     <w:p>
@@ -4847,7 +4894,7 @@
           <w:szCs w:val="32"/>
         </w:rPr>
       </w:pPr>
-      <w:bookmarkStart w:id="15" w:name="_Toc36519777"/>
+      <w:bookmarkStart w:id="16" w:name="_Toc36519777"/>
       <w:r>
         <w:rPr>
           <w:rFonts w:ascii="Times New Roman" w:eastAsia="Calibri" w:hAnsi="Times New Roman" w:cs="Times New Roman"/>
@@ -4888,7 +4935,7 @@
         </w:rPr>
         <w:t>osta</w:t>
       </w:r>
-      <w:bookmarkEnd w:id="15"/>
+      <w:bookmarkEnd w:id="16"/>
       <w:r>
         <w:rPr>
           <w:rFonts w:ascii="Times New Roman" w:eastAsia="Calibri" w:hAnsi="Times New Roman" w:cs="Times New Roman"/>
@@ -4969,7 +5016,7 @@
           <w:szCs w:val="32"/>
         </w:rPr>
       </w:pPr>
-      <w:bookmarkStart w:id="16" w:name="_Toc36519778"/>
+      <w:bookmarkStart w:id="17" w:name="_Toc36519778"/>
       <w:r>
         <w:rPr>
           <w:rFonts w:ascii="Times New Roman" w:eastAsia="Calibri" w:hAnsi="Times New Roman" w:cs="Times New Roman"/>
@@ -4994,7 +5041,7 @@
         </w:rPr>
         <w:t xml:space="preserve"> </w:t>
       </w:r>
-      <w:bookmarkEnd w:id="16"/>
+      <w:bookmarkEnd w:id="17"/>
       <w:r>
         <w:rPr>
           <w:rFonts w:ascii="Times New Roman" w:eastAsia="Calibri" w:hAnsi="Times New Roman" w:cs="Times New Roman"/>
@@ -5082,7 +5129,7 @@
           <w:szCs w:val="32"/>
         </w:rPr>
       </w:pPr>
-      <w:bookmarkStart w:id="17" w:name="_Toc36519779"/>
+      <w:bookmarkStart w:id="18" w:name="_Toc36519779"/>
       <w:r>
         <w:rPr>
           <w:rFonts w:ascii="Times New Roman" w:eastAsia="Calibri" w:hAnsi="Times New Roman" w:cs="Times New Roman"/>
@@ -5107,7 +5154,7 @@
         </w:rPr>
         <w:t xml:space="preserve"> Menjanje količine i raspoloživosti artikla</w:t>
       </w:r>
-      <w:bookmarkEnd w:id="17"/>
+      <w:bookmarkEnd w:id="18"/>
     </w:p>
     <w:p/>
     <w:p>
@@ -5126,6 +5173,14 @@
           <w:szCs w:val="24"/>
         </w:rPr>
         <w:t>Prodavac ima nominalno pravo da menja raspoloživost sadržaja, a to pravo naravno deli sa administratorom.</w:t>
+      </w:r>
+      <w:r>
+        <w:rPr>
+          <w:rFonts w:ascii="Times New Roman" w:eastAsia="Calibri" w:hAnsi="Times New Roman" w:cs="Times New Roman"/>
+          <w:sz w:val="24"/>
+          <w:szCs w:val="24"/>
+        </w:rPr>
+        <w:t xml:space="preserve"> Prodavac može promeniti samo količinu artikala koji su u njegovom vlasništvu, dok administrator nema takvih ograničenja.</w:t>
       </w:r>
     </w:p>
     <w:p>
@@ -5148,13 +5203,14 @@
           <w:szCs w:val="32"/>
         </w:rPr>
       </w:pPr>
-      <w:bookmarkStart w:id="18" w:name="_Toc36519780"/>
+      <w:bookmarkStart w:id="19" w:name="_Toc36519780"/>
       <w:r>
         <w:rPr>
           <w:rFonts w:ascii="Times New Roman" w:eastAsia="Calibri" w:hAnsi="Times New Roman" w:cs="Times New Roman"/>
           <w:sz w:val="32"/>
           <w:szCs w:val="32"/>
         </w:rPr>
+        <w:lastRenderedPageBreak/>
         <w:t>5.</w:t>
       </w:r>
       <w:r>
@@ -5173,7 +5229,7 @@
         </w:rPr>
         <w:t xml:space="preserve"> Kupovina proizvoda</w:t>
       </w:r>
-      <w:bookmarkEnd w:id="18"/>
+      <w:bookmarkEnd w:id="19"/>
     </w:p>
     <w:p/>
     <w:p>
@@ -5191,7 +5247,6 @@
           <w:sz w:val="24"/>
           <w:szCs w:val="24"/>
         </w:rPr>
-        <w:lastRenderedPageBreak/>
         <w:t>Registrovani k</w:t>
       </w:r>
       <w:r>
@@ -5228,7 +5283,7 @@
           <w:szCs w:val="32"/>
         </w:rPr>
       </w:pPr>
-      <w:bookmarkStart w:id="19" w:name="_Toc36519781"/>
+      <w:bookmarkStart w:id="20" w:name="_Toc36519781"/>
       <w:r>
         <w:rPr>
           <w:rFonts w:ascii="Times New Roman" w:eastAsia="Calibri" w:hAnsi="Times New Roman" w:cs="Times New Roman"/>
@@ -5253,7 +5308,7 @@
         </w:rPr>
         <w:t xml:space="preserve"> Pregled sajta</w:t>
       </w:r>
-      <w:bookmarkEnd w:id="19"/>
+      <w:bookmarkEnd w:id="20"/>
     </w:p>
     <w:p/>
     <w:p>
@@ -5310,7 +5365,7 @@
           <w:szCs w:val="32"/>
         </w:rPr>
       </w:pPr>
-      <w:bookmarkStart w:id="20" w:name="_Toc36519782"/>
+      <w:bookmarkStart w:id="21" w:name="_Toc36519782"/>
       <w:r>
         <w:rPr>
           <w:rFonts w:ascii="Times New Roman" w:eastAsia="Calibri" w:hAnsi="Times New Roman" w:cs="Times New Roman"/>
@@ -5335,7 +5390,7 @@
         </w:rPr>
         <w:t>Pregled istorije kupovine</w:t>
       </w:r>
-      <w:bookmarkEnd w:id="20"/>
+      <w:bookmarkEnd w:id="21"/>
     </w:p>
     <w:p/>
     <w:p>
@@ -5405,7 +5460,7 @@
           <w:szCs w:val="32"/>
         </w:rPr>
       </w:pPr>
-      <w:bookmarkStart w:id="21" w:name="_Toc36519783"/>
+      <w:bookmarkStart w:id="22" w:name="_Toc36519783"/>
       <w:r>
         <w:rPr>
           <w:rFonts w:ascii="Times New Roman" w:eastAsia="Calibri" w:hAnsi="Times New Roman" w:cs="Times New Roman"/>
@@ -5438,7 +5493,7 @@
         </w:rPr>
         <w:t>Mapa korisnika</w:t>
       </w:r>
-      <w:bookmarkEnd w:id="21"/>
+      <w:bookmarkEnd w:id="22"/>
       <w:r>
         <w:rPr>
           <w:rFonts w:ascii="Times New Roman" w:eastAsia="Calibri" w:hAnsi="Times New Roman" w:cs="Times New Roman"/>
@@ -5575,15 +5630,7 @@
           <w:sz w:val="32"/>
           <w:szCs w:val="32"/>
         </w:rPr>
-        <w:t>5.1</w:t>
-      </w:r>
-      <w:r>
-        <w:rPr>
-          <w:rFonts w:ascii="Times New Roman" w:eastAsia="Calibri" w:hAnsi="Times New Roman" w:cs="Times New Roman"/>
-          <w:sz w:val="32"/>
-          <w:szCs w:val="32"/>
-        </w:rPr>
-        <w:t>1</w:t>
+        <w:t>5.11</w:t>
       </w:r>
       <w:r>
         <w:rPr>
@@ -5665,9 +5712,7 @@
           <w:szCs w:val="36"/>
         </w:rPr>
       </w:pPr>
-      <w:bookmarkStart w:id="22" w:name="_Toc36519784"/>
-      <w:bookmarkStart w:id="23" w:name="_GoBack"/>
-      <w:bookmarkEnd w:id="23"/>
+      <w:bookmarkStart w:id="23" w:name="_Toc36519784"/>
       <w:r>
         <w:rPr>
           <w:rFonts w:eastAsia="Calibri"/>
@@ -5676,7 +5721,7 @@
         </w:rPr>
         <w:t>Pretpostavke i ograničenja</w:t>
       </w:r>
-      <w:bookmarkEnd w:id="22"/>
+      <w:bookmarkEnd w:id="23"/>
     </w:p>
     <w:p/>
     <w:p>
@@ -5694,6 +5739,7 @@
           <w:sz w:val="24"/>
           <w:szCs w:val="24"/>
         </w:rPr>
+        <w:lastRenderedPageBreak/>
         <w:t>Teži se sto jednostavnijem dizajnu čitavog sajta, kako bi i računari sa sporijim internetom mogli da neometano i bez većih problema koriste sajt.</w:t>
       </w:r>
     </w:p>
@@ -5712,7 +5758,6 @@
           <w:sz w:val="24"/>
           <w:szCs w:val="24"/>
         </w:rPr>
-        <w:lastRenderedPageBreak/>
         <w:t>Podaci o autorizaciji se čuvaju u bazi</w:t>
       </w:r>
       <w:r>
@@ -6161,6 +6206,7 @@
           <w:sz w:val="24"/>
           <w:szCs w:val="24"/>
         </w:rPr>
+        <w:lastRenderedPageBreak/>
         <w:t>Primarno obezbe</w:t>
       </w:r>
       <w:r>
@@ -6211,7 +6257,6 @@
           <w:sz w:val="24"/>
           <w:szCs w:val="24"/>
         </w:rPr>
-        <w:lastRenderedPageBreak/>
         <w:t>Prijava na sistem</w:t>
       </w:r>
     </w:p>
@@ -7776,7 +7821,7 @@
 </file>
 
 <file path=customXml/itemProps1.xml><?xml version="1.0" encoding="utf-8"?>
-<ds:datastoreItem xmlns:ds="http://schemas.openxmlformats.org/officeDocument/2006/customXml" ds:itemID="{0999AB65-7441-4616-83EE-5612A5EA94C8}">
+<ds:datastoreItem xmlns:ds="http://schemas.openxmlformats.org/officeDocument/2006/customXml" ds:itemID="{244A4994-7942-460F-AC9A-26C45D289B88}">
   <ds:schemaRefs>
     <ds:schemaRef ds:uri="http://schemas.openxmlformats.org/officeDocument/2006/bibliography"/>
   </ds:schemaRefs>

</xml_diff>